<commit_message>
Manual de Usuario: Yamary
Yamary: Se agregó las indicaciones para la función de Agregar computadora y Ver Computadoras
</commit_message>
<xml_diff>
--- a/manual_usuario.docx
+++ b/manual_usuario.docx
@@ -347,7 +347,7 @@
             </w:rPr>
             <w:fldChar w:fldCharType="separate"/>
           </w:r>
-          <w:hyperlink w:anchor="_Toc43116661" w:history="1">
+          <w:hyperlink w:anchor="_Toc43116698" w:history="1">
             <w:r>
               <w:rPr>
                 <w:rStyle w:val="Hipervnculo"/>
@@ -375,7 +375,7 @@
                 <w:noProof/>
                 <w:webHidden/>
               </w:rPr>
-              <w:instrText xml:space="preserve"> PAGEREF _Toc43116661 \h </w:instrText>
+              <w:instrText xml:space="preserve"> PAGEREF _Toc43116698 \h </w:instrText>
             </w:r>
             <w:r>
               <w:rPr>
@@ -418,7 +418,7 @@
               <w:lang w:eastAsia="es-MX"/>
             </w:rPr>
           </w:pPr>
-          <w:hyperlink w:anchor="_Toc43116662" w:history="1">
+          <w:hyperlink w:anchor="_Toc43116699" w:history="1">
             <w:r>
               <w:rPr>
                 <w:rStyle w:val="Hipervnculo"/>
@@ -446,7 +446,7 @@
                 <w:noProof/>
                 <w:webHidden/>
               </w:rPr>
-              <w:instrText xml:space="preserve"> PAGEREF _Toc43116662 \h </w:instrText>
+              <w:instrText xml:space="preserve"> PAGEREF _Toc43116699 \h </w:instrText>
             </w:r>
             <w:r>
               <w:rPr>
@@ -489,7 +489,7 @@
               <w:lang w:eastAsia="es-MX"/>
             </w:rPr>
           </w:pPr>
-          <w:hyperlink w:anchor="_Toc43116663" w:history="1">
+          <w:hyperlink w:anchor="_Toc43116700" w:history="1">
             <w:r>
               <w:rPr>
                 <w:rStyle w:val="Hipervnculo"/>
@@ -516,7 +516,7 @@
                 <w:noProof/>
                 <w:webHidden/>
               </w:rPr>
-              <w:instrText xml:space="preserve"> PAGEREF _Toc43116663 \h </w:instrText>
+              <w:instrText xml:space="preserve"> PAGEREF _Toc43116700 \h </w:instrText>
             </w:r>
             <w:r>
               <w:rPr>
@@ -536,7 +536,7 @@
                 <w:noProof/>
                 <w:webHidden/>
               </w:rPr>
-              <w:t>2</w:t>
+              <w:t>3</w:t>
             </w:r>
             <w:r>
               <w:rPr>
@@ -559,7 +559,7 @@
               <w:lang w:eastAsia="es-MX"/>
             </w:rPr>
           </w:pPr>
-          <w:hyperlink w:anchor="_Toc43116664" w:history="1">
+          <w:hyperlink w:anchor="_Toc43116701" w:history="1">
             <w:r>
               <w:rPr>
                 <w:rStyle w:val="Hipervnculo"/>
@@ -586,7 +586,7 @@
                 <w:noProof/>
                 <w:webHidden/>
               </w:rPr>
-              <w:instrText xml:space="preserve"> PAGEREF _Toc43116664 \h </w:instrText>
+              <w:instrText xml:space="preserve"> PAGEREF _Toc43116701 \h </w:instrText>
             </w:r>
             <w:r>
               <w:rPr>
@@ -607,6 +607,146 @@
                 <w:webHidden/>
               </w:rPr>
               <w:t>3</w:t>
+            </w:r>
+            <w:r>
+              <w:rPr>
+                <w:noProof/>
+                <w:webHidden/>
+              </w:rPr>
+              <w:fldChar w:fldCharType="end"/>
+            </w:r>
+          </w:hyperlink>
+        </w:p>
+        <w:p>
+          <w:pPr>
+            <w:pStyle w:val="TDC2"/>
+            <w:tabs>
+              <w:tab w:val="right" w:leader="dot" w:pos="8828"/>
+            </w:tabs>
+            <w:rPr>
+              <w:rFonts w:eastAsiaTheme="minorEastAsia"/>
+              <w:noProof/>
+              <w:lang w:eastAsia="es-MX"/>
+            </w:rPr>
+          </w:pPr>
+          <w:hyperlink w:anchor="_Toc43116702" w:history="1">
+            <w:r>
+              <w:rPr>
+                <w:rStyle w:val="Hipervnculo"/>
+                <w:noProof/>
+              </w:rPr>
+              <w:t>Agregar computadora</w:t>
+            </w:r>
+            <w:r>
+              <w:rPr>
+                <w:noProof/>
+                <w:webHidden/>
+              </w:rPr>
+              <w:tab/>
+            </w:r>
+            <w:r>
+              <w:rPr>
+                <w:noProof/>
+                <w:webHidden/>
+              </w:rPr>
+              <w:fldChar w:fldCharType="begin"/>
+            </w:r>
+            <w:r>
+              <w:rPr>
+                <w:noProof/>
+                <w:webHidden/>
+              </w:rPr>
+              <w:instrText xml:space="preserve"> PAGEREF _Toc43116702 \h </w:instrText>
+            </w:r>
+            <w:r>
+              <w:rPr>
+                <w:noProof/>
+                <w:webHidden/>
+              </w:rPr>
+            </w:r>
+            <w:r>
+              <w:rPr>
+                <w:noProof/>
+                <w:webHidden/>
+              </w:rPr>
+              <w:fldChar w:fldCharType="separate"/>
+            </w:r>
+            <w:r>
+              <w:rPr>
+                <w:noProof/>
+                <w:webHidden/>
+              </w:rPr>
+              <w:t>4</w:t>
+            </w:r>
+            <w:r>
+              <w:rPr>
+                <w:noProof/>
+                <w:webHidden/>
+              </w:rPr>
+              <w:fldChar w:fldCharType="end"/>
+            </w:r>
+          </w:hyperlink>
+        </w:p>
+        <w:p>
+          <w:pPr>
+            <w:pStyle w:val="TDC2"/>
+            <w:tabs>
+              <w:tab w:val="right" w:leader="dot" w:pos="8828"/>
+            </w:tabs>
+            <w:rPr>
+              <w:rFonts w:eastAsiaTheme="minorEastAsia"/>
+              <w:noProof/>
+              <w:lang w:eastAsia="es-MX"/>
+            </w:rPr>
+          </w:pPr>
+          <w:hyperlink w:anchor="_Toc43116703" w:history="1">
+            <w:r>
+              <w:rPr>
+                <w:rStyle w:val="Hipervnculo"/>
+                <w:noProof/>
+              </w:rPr>
+              <w:t>Computadoras</w:t>
+            </w:r>
+            <w:r>
+              <w:rPr>
+                <w:noProof/>
+                <w:webHidden/>
+              </w:rPr>
+              <w:tab/>
+            </w:r>
+            <w:r>
+              <w:rPr>
+                <w:noProof/>
+                <w:webHidden/>
+              </w:rPr>
+              <w:fldChar w:fldCharType="begin"/>
+            </w:r>
+            <w:r>
+              <w:rPr>
+                <w:noProof/>
+                <w:webHidden/>
+              </w:rPr>
+              <w:instrText xml:space="preserve"> PAGEREF _Toc43116703 \h </w:instrText>
+            </w:r>
+            <w:r>
+              <w:rPr>
+                <w:noProof/>
+                <w:webHidden/>
+              </w:rPr>
+            </w:r>
+            <w:r>
+              <w:rPr>
+                <w:noProof/>
+                <w:webHidden/>
+              </w:rPr>
+              <w:fldChar w:fldCharType="separate"/>
+            </w:r>
+            <w:r>
+              <w:rPr>
+                <w:noProof/>
+                <w:webHidden/>
+              </w:rPr>
+              <w:t>5</w:t>
             </w:r>
             <w:r>
               <w:rPr>
@@ -711,7 +851,7 @@
           <w:sz w:val="40"/>
         </w:rPr>
       </w:pPr>
-      <w:bookmarkStart w:id="0" w:name="_Toc43116661"/>
+      <w:bookmarkStart w:id="0" w:name="_Toc43116698"/>
       <w:r>
         <w:rPr>
           <w:rFonts w:ascii="Century Gothic" w:hAnsi="Century Gothic"/>
@@ -734,7 +874,7 @@
           <w:sz w:val="32"/>
         </w:rPr>
       </w:pPr>
-      <w:bookmarkStart w:id="1" w:name="_Toc43116662"/>
+      <w:bookmarkStart w:id="1" w:name="_Toc43116699"/>
       <w:r>
         <w:rPr>
           <w:rFonts w:ascii="Century Gothic" w:hAnsi="Century Gothic"/>
@@ -748,7 +888,7 @@
       <w:pPr>
         <w:pStyle w:val="Ttulo2"/>
       </w:pPr>
-      <w:bookmarkStart w:id="2" w:name="_Toc43116663"/>
+      <w:bookmarkStart w:id="2" w:name="_Toc43116700"/>
       <w:r>
         <w:t>Inicio de sesión</w:t>
       </w:r>
@@ -840,7 +980,7 @@
       <w:pPr>
         <w:pStyle w:val="Ttulo2"/>
       </w:pPr>
-      <w:bookmarkStart w:id="3" w:name="_Toc43116664"/>
+      <w:bookmarkStart w:id="3" w:name="_Toc43116701"/>
       <w:r>
         <w:t>Menú principal</w:t>
       </w:r>
@@ -983,14 +1123,450 @@
         <w:t>Esté botón solo cierra sesión iniciada.</w:t>
       </w:r>
     </w:p>
-    <w:p/>
+    <w:p>
+      <w:pPr>
+        <w:pStyle w:val="Ttulo2"/>
+      </w:pPr>
+      <w:bookmarkStart w:id="4" w:name="_Toc43116702"/>
+      <w:r>
+        <w:t>Agregar computadora</w:t>
+      </w:r>
+      <w:bookmarkEnd w:id="4"/>
+    </w:p>
+    <w:p>
+      <w:pPr>
+        <w:spacing w:after="0" w:line="240" w:lineRule="auto"/>
+        <w:rPr>
+          <w:rFonts w:ascii="Consolas" w:hAnsi="Consolas"/>
+          <w:sz w:val="20"/>
+          <w:szCs w:val="20"/>
+        </w:rPr>
+      </w:pPr>
+    </w:p>
+    <w:p>
+      <w:r>
+        <w:t>La ventana agregar computadora nos pide los siguientes datos y cuenta con 3 botones:</w:t>
+      </w:r>
+    </w:p>
+    <w:p>
+      <w:pPr>
+        <w:jc w:val="center"/>
+        <w:rPr>
+          <w:b/>
+        </w:rPr>
+      </w:pPr>
+      <w:r>
+        <w:rPr>
+          <w:noProof/>
+          <w:lang w:eastAsia="es-MX"/>
+        </w:rPr>
+        <w:drawing>
+          <wp:inline distT="0" distB="0" distL="0" distR="0" wp14:anchorId="42569C9A" wp14:editId="0FC2967E">
+            <wp:extent cx="4981575" cy="3419475"/>
+            <wp:effectExtent l="0" t="0" r="9525" b="9525"/>
+            <wp:docPr id="11" name="Imagen 11"/>
+            <wp:cNvGraphicFramePr>
+              <a:graphicFrameLocks xmlns:a="http://schemas.openxmlformats.org/drawingml/2006/main" noChangeAspect="1"/>
+            </wp:cNvGraphicFramePr>
+            <a:graphic xmlns:a="http://schemas.openxmlformats.org/drawingml/2006/main">
+              <a:graphicData uri="http://schemas.openxmlformats.org/drawingml/2006/picture">
+                <pic:pic xmlns:pic="http://schemas.openxmlformats.org/drawingml/2006/picture">
+                  <pic:nvPicPr>
+                    <pic:cNvPr id="0" name="Imagen 16"/>
+                    <pic:cNvPicPr>
+                      <a:picLocks noChangeAspect="1" noChangeArrowheads="1"/>
+                    </pic:cNvPicPr>
+                  </pic:nvPicPr>
+                  <pic:blipFill>
+                    <a:blip r:embed="rId13">
+                      <a:extLst>
+                        <a:ext uri="{28A0092B-C50C-407E-A947-70E740481C1C}">
+                          <a14:useLocalDpi xmlns:a14="http://schemas.microsoft.com/office/drawing/2010/main" val="0"/>
+                        </a:ext>
+                      </a:extLst>
+                    </a:blip>
+                    <a:srcRect/>
+                    <a:stretch>
+                      <a:fillRect/>
+                    </a:stretch>
+                  </pic:blipFill>
+                  <pic:spPr bwMode="auto">
+                    <a:xfrm>
+                      <a:off x="0" y="0"/>
+                      <a:ext cx="4981575" cy="3419475"/>
+                    </a:xfrm>
+                    <a:prstGeom prst="rect">
+                      <a:avLst/>
+                    </a:prstGeom>
+                    <a:noFill/>
+                    <a:ln>
+                      <a:noFill/>
+                    </a:ln>
+                  </pic:spPr>
+                </pic:pic>
+              </a:graphicData>
+            </a:graphic>
+          </wp:inline>
+        </w:drawing>
+      </w:r>
+    </w:p>
+    <w:p>
+      <w:pPr>
+        <w:spacing w:line="240" w:lineRule="auto"/>
+        <w:jc w:val="center"/>
+      </w:pPr>
+      <w:proofErr w:type="spellStart"/>
+      <w:r>
+        <w:rPr>
+          <w:b/>
+        </w:rPr>
+        <w:t>N°</w:t>
+      </w:r>
+      <w:proofErr w:type="spellEnd"/>
+      <w:r>
+        <w:rPr>
+          <w:b/>
+        </w:rPr>
+        <w:t xml:space="preserve"> de Serie:</w:t>
+      </w:r>
+      <w:r>
+        <w:t xml:space="preserve"> En el cual ingresaremos el número de serie de la computadora que deseamos agregar.</w:t>
+      </w:r>
+    </w:p>
+    <w:p>
+      <w:pPr>
+        <w:spacing w:line="240" w:lineRule="auto"/>
+      </w:pPr>
+      <w:proofErr w:type="spellStart"/>
+      <w:r>
+        <w:rPr>
+          <w:b/>
+        </w:rPr>
+        <w:t>N°</w:t>
+      </w:r>
+      <w:proofErr w:type="spellEnd"/>
+      <w:r>
+        <w:rPr>
+          <w:b/>
+        </w:rPr>
+        <w:t xml:space="preserve"> de Inventario: </w:t>
+      </w:r>
+      <w:r>
+        <w:t>Aquí se le otorgara un número para poder tener control de las computadoras existentes del departamento o área.</w:t>
+      </w:r>
+    </w:p>
+    <w:p>
+      <w:pPr>
+        <w:spacing w:line="240" w:lineRule="auto"/>
+      </w:pPr>
+      <w:r>
+        <w:rPr>
+          <w:b/>
+        </w:rPr>
+        <w:t xml:space="preserve">RAM: </w:t>
+      </w:r>
+      <w:r>
+        <w:t>Ingresaremos la cantidad de memoria RAM que contiene dicha computadora.</w:t>
+      </w:r>
+    </w:p>
+    <w:p>
+      <w:pPr>
+        <w:spacing w:line="240" w:lineRule="auto"/>
+      </w:pPr>
+      <w:r>
+        <w:rPr>
+          <w:b/>
+        </w:rPr>
+        <w:t>ROM:</w:t>
+      </w:r>
+      <w:r>
+        <w:t xml:space="preserve"> Ingresaremos la cantidad de memoria ROM que contiene dicha computadora.</w:t>
+      </w:r>
+    </w:p>
+    <w:p>
+      <w:pPr>
+        <w:spacing w:line="240" w:lineRule="auto"/>
+      </w:pPr>
+      <w:r>
+        <w:rPr>
+          <w:b/>
+        </w:rPr>
+        <w:lastRenderedPageBreak/>
+        <w:t>Procesador:</w:t>
+      </w:r>
+      <w:r>
+        <w:t xml:space="preserve"> Ingresaremos el modelo del procesador que contiene dicha computadora.</w:t>
+      </w:r>
+    </w:p>
+    <w:p>
+      <w:pPr>
+        <w:spacing w:line="240" w:lineRule="auto"/>
+      </w:pPr>
+      <w:r>
+        <w:rPr>
+          <w:b/>
+        </w:rPr>
+        <w:t>Marca:</w:t>
+      </w:r>
+      <w:r>
+        <w:t xml:space="preserve"> Ingresaremos la marca de la computadora.</w:t>
+      </w:r>
+    </w:p>
+    <w:p>
+      <w:pPr>
+        <w:spacing w:line="240" w:lineRule="auto"/>
+      </w:pPr>
+      <w:r>
+        <w:rPr>
+          <w:b/>
+        </w:rPr>
+        <w:t>Estado:</w:t>
+      </w:r>
+      <w:r>
+        <w:t xml:space="preserve"> Se nos desplegara una lista donde pondremos si la computadora está disponible o no </w:t>
+      </w:r>
+      <w:proofErr w:type="spellStart"/>
+      <w:r>
+        <w:t>esta</w:t>
+      </w:r>
+      <w:proofErr w:type="spellEnd"/>
+      <w:r>
+        <w:t xml:space="preserve"> disponible.</w:t>
+      </w:r>
+    </w:p>
+    <w:p>
+      <w:pPr>
+        <w:spacing w:line="240" w:lineRule="auto"/>
+      </w:pPr>
+      <w:r>
+        <w:rPr>
+          <w:b/>
+        </w:rPr>
+        <w:t>Departamento/Área:</w:t>
+      </w:r>
+      <w:r>
+        <w:t xml:space="preserve"> Se nos desplegara una lista en donde seleccionaremos el departamento/área a la cual asignaremos dicha computadora.</w:t>
+      </w:r>
+    </w:p>
+    <w:p>
+      <w:pPr>
+        <w:spacing w:line="240" w:lineRule="auto"/>
+      </w:pPr>
+      <w:r>
+        <w:rPr>
+          <w:b/>
+        </w:rPr>
+        <w:t>Guardar:</w:t>
+      </w:r>
+      <w:r>
+        <w:t xml:space="preserve"> El</w:t>
+      </w:r>
+      <w:r>
+        <w:rPr>
+          <w:b/>
+        </w:rPr>
+        <w:t xml:space="preserve"> </w:t>
+      </w:r>
+      <w:r>
+        <w:t>botón guardar, añadirá los nuevos datos a la base de datos sobre la nueva computadora.</w:t>
+      </w:r>
+    </w:p>
+    <w:p>
+      <w:pPr>
+        <w:spacing w:line="240" w:lineRule="auto"/>
+      </w:pPr>
+      <w:r>
+        <w:rPr>
+          <w:b/>
+        </w:rPr>
+        <w:t xml:space="preserve">Cancelar: </w:t>
+      </w:r>
+      <w:r>
+        <w:t>El botón de cancelar, nos sirve para borrar los datos agregados, no afectara a la base de datos, solo limpia los campos.</w:t>
+      </w:r>
+    </w:p>
+    <w:p>
+      <w:pPr>
+        <w:spacing w:line="240" w:lineRule="auto"/>
+      </w:pPr>
+      <w:r>
+        <w:rPr>
+          <w:b/>
+        </w:rPr>
+        <w:t xml:space="preserve">Atrás: </w:t>
+      </w:r>
+      <w:r>
+        <w:t>Nos regresa al menú principal.</w:t>
+      </w:r>
+    </w:p>
+    <w:p>
+      <w:pPr>
+        <w:spacing w:after="0" w:line="240" w:lineRule="auto"/>
+        <w:rPr>
+          <w:rFonts w:ascii="Consolas" w:hAnsi="Consolas"/>
+          <w:sz w:val="20"/>
+          <w:szCs w:val="20"/>
+        </w:rPr>
+      </w:pPr>
+    </w:p>
+    <w:p>
+      <w:pPr>
+        <w:pStyle w:val="Ttulo2"/>
+      </w:pPr>
+      <w:bookmarkStart w:id="5" w:name="_Toc43116703"/>
+      <w:r>
+        <w:t>Computadoras</w:t>
+      </w:r>
+      <w:bookmarkEnd w:id="5"/>
+    </w:p>
+    <w:p>
+      <w:r>
+        <w:t>La ventana de computadoras solo nos mostrara las computadoras divididas por departamento/área cuenta con 2 botones, una lista desplegable y una tabla.</w:t>
+      </w:r>
+    </w:p>
+    <w:p>
+      <w:pPr>
+        <w:spacing w:after="0" w:line="240" w:lineRule="auto"/>
+        <w:ind w:left="360"/>
+        <w:rPr>
+          <w:rFonts w:ascii="Consolas" w:hAnsi="Consolas"/>
+          <w:sz w:val="20"/>
+          <w:szCs w:val="20"/>
+        </w:rPr>
+      </w:pPr>
+      <w:r>
+        <w:rPr>
+          <w:rFonts w:ascii="Consolas" w:hAnsi="Consolas"/>
+          <w:noProof/>
+          <w:sz w:val="20"/>
+          <w:szCs w:val="20"/>
+          <w:lang w:eastAsia="es-MX"/>
+        </w:rPr>
+        <w:drawing>
+          <wp:inline distT="0" distB="0" distL="0" distR="0" wp14:anchorId="37140B62" wp14:editId="17057D81">
+            <wp:extent cx="5257800" cy="3533775"/>
+            <wp:effectExtent l="0" t="0" r="0" b="9525"/>
+            <wp:docPr id="10" name="Imagen 10"/>
+            <wp:cNvGraphicFramePr>
+              <a:graphicFrameLocks xmlns:a="http://schemas.openxmlformats.org/drawingml/2006/main" noChangeAspect="1"/>
+            </wp:cNvGraphicFramePr>
+            <a:graphic xmlns:a="http://schemas.openxmlformats.org/drawingml/2006/main">
+              <a:graphicData uri="http://schemas.openxmlformats.org/drawingml/2006/picture">
+                <pic:pic xmlns:pic="http://schemas.openxmlformats.org/drawingml/2006/picture">
+                  <pic:nvPicPr>
+                    <pic:cNvPr id="0" name="Imagen 18"/>
+                    <pic:cNvPicPr>
+                      <a:picLocks noChangeAspect="1" noChangeArrowheads="1"/>
+                    </pic:cNvPicPr>
+                  </pic:nvPicPr>
+                  <pic:blipFill>
+                    <a:blip r:embed="rId14">
+                      <a:extLst>
+                        <a:ext uri="{28A0092B-C50C-407E-A947-70E740481C1C}">
+                          <a14:useLocalDpi xmlns:a14="http://schemas.microsoft.com/office/drawing/2010/main" val="0"/>
+                        </a:ext>
+                      </a:extLst>
+                    </a:blip>
+                    <a:srcRect/>
+                    <a:stretch>
+                      <a:fillRect/>
+                    </a:stretch>
+                  </pic:blipFill>
+                  <pic:spPr bwMode="auto">
+                    <a:xfrm>
+                      <a:off x="0" y="0"/>
+                      <a:ext cx="5257800" cy="3533775"/>
+                    </a:xfrm>
+                    <a:prstGeom prst="rect">
+                      <a:avLst/>
+                    </a:prstGeom>
+                    <a:noFill/>
+                    <a:ln>
+                      <a:noFill/>
+                    </a:ln>
+                  </pic:spPr>
+                </pic:pic>
+              </a:graphicData>
+            </a:graphic>
+          </wp:inline>
+        </w:drawing>
+      </w:r>
+    </w:p>
+    <w:p>
+      <w:pPr>
+        <w:spacing w:after="0" w:line="240" w:lineRule="auto"/>
+        <w:ind w:left="360"/>
+        <w:rPr>
+          <w:rFonts w:ascii="Consolas" w:hAnsi="Consolas"/>
+          <w:sz w:val="20"/>
+          <w:szCs w:val="20"/>
+        </w:rPr>
+      </w:pPr>
+    </w:p>
+    <w:p>
+      <w:pPr>
+        <w:spacing w:line="240" w:lineRule="auto"/>
+      </w:pPr>
+      <w:r>
+        <w:rPr>
+          <w:b/>
+        </w:rPr>
+        <w:t>Lista desplegable:</w:t>
+      </w:r>
+      <w:r>
+        <w:t xml:space="preserve"> Muestra los diferentes departamentos/áreas que existen actualmente en el sistema.</w:t>
+      </w:r>
+    </w:p>
+    <w:p>
+      <w:pPr>
+        <w:spacing w:line="240" w:lineRule="auto"/>
+      </w:pPr>
+      <w:r>
+        <w:rPr>
+          <w:b/>
+        </w:rPr>
+        <w:t>Mostrar:</w:t>
+      </w:r>
+      <w:r>
+        <w:t xml:space="preserve"> Es un botón el cual llama a un método de consulta a la base de datos para mostrar las computadoras que hay en dicho departamento/área seleccionado.</w:t>
+      </w:r>
+    </w:p>
+    <w:p>
+      <w:pPr>
+        <w:spacing w:line="240" w:lineRule="auto"/>
+      </w:pPr>
+      <w:r>
+        <w:rPr>
+          <w:b/>
+        </w:rPr>
+        <w:lastRenderedPageBreak/>
+        <w:t>Tabla:</w:t>
+      </w:r>
+      <w:r>
+        <w:t xml:space="preserve"> Mostrara las computadoras que existen en dicho departamento/área especificándolas.</w:t>
+      </w:r>
+    </w:p>
+    <w:p>
+      <w:pPr>
+        <w:spacing w:line="240" w:lineRule="auto"/>
+      </w:pPr>
+      <w:r>
+        <w:rPr>
+          <w:b/>
+        </w:rPr>
+        <w:t>Atrás:</w:t>
+      </w:r>
+      <w:r>
+        <w:t xml:space="preserve"> Es un botón con el cual regresaremos al menú principal.</w:t>
+      </w:r>
+    </w:p>
     <w:sectPr>
-      <w:headerReference w:type="even" r:id="rId13"/>
-      <w:headerReference w:type="default" r:id="rId14"/>
-      <w:footerReference w:type="even" r:id="rId15"/>
-      <w:footerReference w:type="default" r:id="rId16"/>
-      <w:headerReference w:type="first" r:id="rId17"/>
-      <w:footerReference w:type="first" r:id="rId18"/>
+      <w:headerReference w:type="even" r:id="rId15"/>
+      <w:headerReference w:type="default" r:id="rId16"/>
+      <w:footerReference w:type="even" r:id="rId17"/>
+      <w:footerReference w:type="default" r:id="rId18"/>
+      <w:headerReference w:type="first" r:id="rId19"/>
+      <w:footerReference w:type="first" r:id="rId20"/>
       <w:pgSz w:w="12240" w:h="15840"/>
       <w:pgMar w:top="1417" w:right="1701" w:bottom="1417" w:left="1701" w:header="708" w:footer="708" w:gutter="0"/>
       <w:pgBorders w:offsetFrom="page">
@@ -6112,15 +6688,6 @@
 </file>
 
 <file path=customXml/item1.xml><?xml version="1.0" encoding="utf-8"?>
-<?mso-contentType ?>
-<FormTemplates xmlns="http://schemas.microsoft.com/sharepoint/v3/contenttype/forms">
-  <Display>DocumentLibraryForm</Display>
-  <Edit>DocumentLibraryForm</Edit>
-  <New>DocumentLibraryForm</New>
-</FormTemplates>
-</file>
-
-<file path=customXml/item2.xml><?xml version="1.0" encoding="utf-8"?>
 <p:properties xmlns:p="http://schemas.microsoft.com/office/2006/metadata/properties" xmlns:xsi="http://www.w3.org/2001/XMLSchema-instance" xmlns:pc="http://schemas.microsoft.com/office/infopath/2007/PartnerControls">
   <documentManagement>
     <ReferenceId xmlns="7c0172fd-50a3-4171-b0a0-0873dfe57c03" xsi:nil="true"/>
@@ -6128,11 +6695,11 @@
 </p:properties>
 </file>
 
-<file path=customXml/item3.xml><?xml version="1.0" encoding="utf-8"?>
+<file path=customXml/item2.xml><?xml version="1.0" encoding="utf-8"?>
 <b:Sources xmlns:b="http://schemas.openxmlformats.org/officeDocument/2006/bibliography" xmlns="http://schemas.openxmlformats.org/officeDocument/2006/bibliography" SelectedStyle="\APASixthEditionOfficeOnline.xsl" StyleName="APA" Version="6"/>
 </file>
 
-<file path=customXml/item4.xml><?xml version="1.0" encoding="utf-8"?>
+<file path=customXml/item3.xml><?xml version="1.0" encoding="utf-8"?>
 <ct:contentTypeSchema xmlns:ct="http://schemas.microsoft.com/office/2006/metadata/contentType" xmlns:ma="http://schemas.microsoft.com/office/2006/metadata/properties/metaAttributes" ct:_="" ma:_="" ma:contentTypeName="Documento" ma:contentTypeID="0x01010019C2F1FDE4E1F84FBCA4D541292DFA6F" ma:contentTypeVersion="5" ma:contentTypeDescription="Crear nuevo documento." ma:contentTypeScope="" ma:versionID="d1b0a25ea06c40905d0053f9f4ef0f1a">
   <xsd:schema xmlns:xsd="http://www.w3.org/2001/XMLSchema" xmlns:xs="http://www.w3.org/2001/XMLSchema" xmlns:p="http://schemas.microsoft.com/office/2006/metadata/properties" xmlns:ns2="7c0172fd-50a3-4171-b0a0-0873dfe57c03" targetNamespace="http://schemas.microsoft.com/office/2006/metadata/properties" ma:root="true" ma:fieldsID="814533c0928cefb39812d3265c5e2b83" ns2:_="">
     <xsd:import namespace="7c0172fd-50a3-4171-b0a0-0873dfe57c03"/>
@@ -6284,15 +6851,16 @@
 </ct:contentTypeSchema>
 </file>
 
-<file path=customXml/itemProps1.xml><?xml version="1.0" encoding="utf-8"?>
-<ds:datastoreItem xmlns:ds="http://schemas.openxmlformats.org/officeDocument/2006/customXml" ds:itemID="{594F7BF2-7E5E-40B0-8BAF-83353210D397}">
-  <ds:schemaRefs>
-    <ds:schemaRef ds:uri="http://schemas.microsoft.com/sharepoint/v3/contenttype/forms"/>
-  </ds:schemaRefs>
-</ds:datastoreItem>
+<file path=customXml/item4.xml><?xml version="1.0" encoding="utf-8"?>
+<?mso-contentType ?>
+<FormTemplates xmlns="http://schemas.microsoft.com/sharepoint/v3/contenttype/forms">
+  <Display>DocumentLibraryForm</Display>
+  <Edit>DocumentLibraryForm</Edit>
+  <New>DocumentLibraryForm</New>
+</FormTemplates>
 </file>
 
-<file path=customXml/itemProps2.xml><?xml version="1.0" encoding="utf-8"?>
+<file path=customXml/itemProps1.xml><?xml version="1.0" encoding="utf-8"?>
 <ds:datastoreItem xmlns:ds="http://schemas.openxmlformats.org/officeDocument/2006/customXml" ds:itemID="{959E3DDF-3D25-4582-934D-49C57BEC2240}">
   <ds:schemaRefs>
     <ds:schemaRef ds:uri="http://schemas.microsoft.com/office/2006/metadata/properties"/>
@@ -6302,7 +6870,7 @@
 </ds:datastoreItem>
 </file>
 
-<file path=customXml/itemProps3.xml><?xml version="1.0" encoding="utf-8"?>
+<file path=customXml/itemProps2.xml><?xml version="1.0" encoding="utf-8"?>
 <ds:datastoreItem xmlns:ds="http://schemas.openxmlformats.org/officeDocument/2006/customXml" ds:itemID="{C73DDAB9-43C6-5F4D-A0FC-86E36BE3398A}">
   <ds:schemaRefs>
     <ds:schemaRef ds:uri="http://schemas.openxmlformats.org/officeDocument/2006/bibliography"/>
@@ -6310,7 +6878,7 @@
 </ds:datastoreItem>
 </file>
 
-<file path=customXml/itemProps4.xml><?xml version="1.0" encoding="utf-8"?>
+<file path=customXml/itemProps3.xml><?xml version="1.0" encoding="utf-8"?>
 <ds:datastoreItem xmlns:ds="http://schemas.openxmlformats.org/officeDocument/2006/customXml" ds:itemID="{CBCD169A-6EC2-45EC-82B6-6CD08556D87B}">
   <ds:schemaRefs>
     <ds:schemaRef ds:uri="http://schemas.microsoft.com/office/2006/metadata/contentType"/>
@@ -6326,4 +6894,12 @@
     <ds:schemaRef ds:uri="http://schemas.microsoft.com/internal/obd"/>
   </ds:schemaRefs>
 </ds:datastoreItem>
+</file>
+
+<file path=customXml/itemProps4.xml><?xml version="1.0" encoding="utf-8"?>
+<ds:datastoreItem xmlns:ds="http://schemas.openxmlformats.org/officeDocument/2006/customXml" ds:itemID="{594F7BF2-7E5E-40B0-8BAF-83353210D397}">
+  <ds:schemaRefs>
+    <ds:schemaRef ds:uri="http://schemas.microsoft.com/sharepoint/v3/contenttype/forms"/>
+  </ds:schemaRefs>
+</ds:datastoreItem>
 </file>
</xml_diff>

<commit_message>
Manual de usuario: Rubi
Se agregó la explicación de la función de Mantenimientio y de Reportes
</commit_message>
<xml_diff>
--- a/manual_usuario.docx
+++ b/manual_usuario.docx
@@ -347,7 +347,7 @@
             </w:rPr>
             <w:fldChar w:fldCharType="separate"/>
           </w:r>
-          <w:hyperlink w:anchor="_Toc43116698" w:history="1">
+          <w:hyperlink w:anchor="_Toc43116799" w:history="1">
             <w:r>
               <w:rPr>
                 <w:rStyle w:val="Hipervnculo"/>
@@ -375,7 +375,7 @@
                 <w:noProof/>
                 <w:webHidden/>
               </w:rPr>
-              <w:instrText xml:space="preserve"> PAGEREF _Toc43116698 \h </w:instrText>
+              <w:instrText xml:space="preserve"> PAGEREF _Toc43116799 \h </w:instrText>
             </w:r>
             <w:r>
               <w:rPr>
@@ -395,7 +395,7 @@
                 <w:noProof/>
                 <w:webHidden/>
               </w:rPr>
-              <w:t>2</w:t>
+              <w:t>3</w:t>
             </w:r>
             <w:r>
               <w:rPr>
@@ -418,7 +418,7 @@
               <w:lang w:eastAsia="es-MX"/>
             </w:rPr>
           </w:pPr>
-          <w:hyperlink w:anchor="_Toc43116699" w:history="1">
+          <w:hyperlink w:anchor="_Toc43116800" w:history="1">
             <w:r>
               <w:rPr>
                 <w:rStyle w:val="Hipervnculo"/>
@@ -446,77 +446,7 @@
                 <w:noProof/>
                 <w:webHidden/>
               </w:rPr>
-              <w:instrText xml:space="preserve"> PAGEREF _Toc43116699 \h </w:instrText>
-            </w:r>
-            <w:r>
-              <w:rPr>
-                <w:noProof/>
-                <w:webHidden/>
-              </w:rPr>
-            </w:r>
-            <w:r>
-              <w:rPr>
-                <w:noProof/>
-                <w:webHidden/>
-              </w:rPr>
-              <w:fldChar w:fldCharType="separate"/>
-            </w:r>
-            <w:r>
-              <w:rPr>
-                <w:noProof/>
-                <w:webHidden/>
-              </w:rPr>
-              <w:t>2</w:t>
-            </w:r>
-            <w:r>
-              <w:rPr>
-                <w:noProof/>
-                <w:webHidden/>
-              </w:rPr>
-              <w:fldChar w:fldCharType="end"/>
-            </w:r>
-          </w:hyperlink>
-        </w:p>
-        <w:p>
-          <w:pPr>
-            <w:pStyle w:val="TDC2"/>
-            <w:tabs>
-              <w:tab w:val="right" w:leader="dot" w:pos="8828"/>
-            </w:tabs>
-            <w:rPr>
-              <w:rFonts w:eastAsiaTheme="minorEastAsia"/>
-              <w:noProof/>
-              <w:lang w:eastAsia="es-MX"/>
-            </w:rPr>
-          </w:pPr>
-          <w:hyperlink w:anchor="_Toc43116700" w:history="1">
-            <w:r>
-              <w:rPr>
-                <w:rStyle w:val="Hipervnculo"/>
-                <w:noProof/>
-              </w:rPr>
-              <w:t>Inicio de sesión</w:t>
-            </w:r>
-            <w:r>
-              <w:rPr>
-                <w:noProof/>
-                <w:webHidden/>
-              </w:rPr>
-              <w:tab/>
-            </w:r>
-            <w:r>
-              <w:rPr>
-                <w:noProof/>
-                <w:webHidden/>
-              </w:rPr>
-              <w:fldChar w:fldCharType="begin"/>
-            </w:r>
-            <w:r>
-              <w:rPr>
-                <w:noProof/>
-                <w:webHidden/>
-              </w:rPr>
-              <w:instrText xml:space="preserve"> PAGEREF _Toc43116700 \h </w:instrText>
+              <w:instrText xml:space="preserve"> PAGEREF _Toc43116800 \h </w:instrText>
             </w:r>
             <w:r>
               <w:rPr>
@@ -559,13 +489,13 @@
               <w:lang w:eastAsia="es-MX"/>
             </w:rPr>
           </w:pPr>
-          <w:hyperlink w:anchor="_Toc43116701" w:history="1">
+          <w:hyperlink w:anchor="_Toc43116801" w:history="1">
             <w:r>
               <w:rPr>
                 <w:rStyle w:val="Hipervnculo"/>
                 <w:noProof/>
               </w:rPr>
-              <w:t>Menú principal</w:t>
+              <w:t>Inicio de sesión</w:t>
             </w:r>
             <w:r>
               <w:rPr>
@@ -586,7 +516,7 @@
                 <w:noProof/>
                 <w:webHidden/>
               </w:rPr>
-              <w:instrText xml:space="preserve"> PAGEREF _Toc43116701 \h </w:instrText>
+              <w:instrText xml:space="preserve"> PAGEREF _Toc43116801 \h </w:instrText>
             </w:r>
             <w:r>
               <w:rPr>
@@ -629,7 +559,77 @@
               <w:lang w:eastAsia="es-MX"/>
             </w:rPr>
           </w:pPr>
-          <w:hyperlink w:anchor="_Toc43116702" w:history="1">
+          <w:hyperlink w:anchor="_Toc43116802" w:history="1">
+            <w:r>
+              <w:rPr>
+                <w:rStyle w:val="Hipervnculo"/>
+                <w:noProof/>
+              </w:rPr>
+              <w:t>Menú principal</w:t>
+            </w:r>
+            <w:r>
+              <w:rPr>
+                <w:noProof/>
+                <w:webHidden/>
+              </w:rPr>
+              <w:tab/>
+            </w:r>
+            <w:r>
+              <w:rPr>
+                <w:noProof/>
+                <w:webHidden/>
+              </w:rPr>
+              <w:fldChar w:fldCharType="begin"/>
+            </w:r>
+            <w:r>
+              <w:rPr>
+                <w:noProof/>
+                <w:webHidden/>
+              </w:rPr>
+              <w:instrText xml:space="preserve"> PAGEREF _Toc43116802 \h </w:instrText>
+            </w:r>
+            <w:r>
+              <w:rPr>
+                <w:noProof/>
+                <w:webHidden/>
+              </w:rPr>
+            </w:r>
+            <w:r>
+              <w:rPr>
+                <w:noProof/>
+                <w:webHidden/>
+              </w:rPr>
+              <w:fldChar w:fldCharType="separate"/>
+            </w:r>
+            <w:r>
+              <w:rPr>
+                <w:noProof/>
+                <w:webHidden/>
+              </w:rPr>
+              <w:t>3</w:t>
+            </w:r>
+            <w:r>
+              <w:rPr>
+                <w:noProof/>
+                <w:webHidden/>
+              </w:rPr>
+              <w:fldChar w:fldCharType="end"/>
+            </w:r>
+          </w:hyperlink>
+        </w:p>
+        <w:p>
+          <w:pPr>
+            <w:pStyle w:val="TDC2"/>
+            <w:tabs>
+              <w:tab w:val="right" w:leader="dot" w:pos="8828"/>
+            </w:tabs>
+            <w:rPr>
+              <w:rFonts w:eastAsiaTheme="minorEastAsia"/>
+              <w:noProof/>
+              <w:lang w:eastAsia="es-MX"/>
+            </w:rPr>
+          </w:pPr>
+          <w:hyperlink w:anchor="_Toc43116803" w:history="1">
             <w:r>
               <w:rPr>
                 <w:rStyle w:val="Hipervnculo"/>
@@ -656,7 +656,7 @@
                 <w:noProof/>
                 <w:webHidden/>
               </w:rPr>
-              <w:instrText xml:space="preserve"> PAGEREF _Toc43116702 \h </w:instrText>
+              <w:instrText xml:space="preserve"> PAGEREF _Toc43116803 \h </w:instrText>
             </w:r>
             <w:r>
               <w:rPr>
@@ -699,7 +699,7 @@
               <w:lang w:eastAsia="es-MX"/>
             </w:rPr>
           </w:pPr>
-          <w:hyperlink w:anchor="_Toc43116703" w:history="1">
+          <w:hyperlink w:anchor="_Toc43116804" w:history="1">
             <w:r>
               <w:rPr>
                 <w:rStyle w:val="Hipervnculo"/>
@@ -726,7 +726,7 @@
                 <w:noProof/>
                 <w:webHidden/>
               </w:rPr>
-              <w:instrText xml:space="preserve"> PAGEREF _Toc43116703 \h </w:instrText>
+              <w:instrText xml:space="preserve"> PAGEREF _Toc43116804 \h </w:instrText>
             </w:r>
             <w:r>
               <w:rPr>
@@ -759,6 +759,146 @@
         </w:p>
         <w:p>
           <w:pPr>
+            <w:pStyle w:val="TDC2"/>
+            <w:tabs>
+              <w:tab w:val="right" w:leader="dot" w:pos="8828"/>
+            </w:tabs>
+            <w:rPr>
+              <w:rFonts w:eastAsiaTheme="minorEastAsia"/>
+              <w:noProof/>
+              <w:lang w:eastAsia="es-MX"/>
+            </w:rPr>
+          </w:pPr>
+          <w:hyperlink w:anchor="_Toc43116805" w:history="1">
+            <w:r>
+              <w:rPr>
+                <w:rStyle w:val="Hipervnculo"/>
+                <w:noProof/>
+              </w:rPr>
+              <w:t>Mantenimiento</w:t>
+            </w:r>
+            <w:r>
+              <w:rPr>
+                <w:noProof/>
+                <w:webHidden/>
+              </w:rPr>
+              <w:tab/>
+            </w:r>
+            <w:r>
+              <w:rPr>
+                <w:noProof/>
+                <w:webHidden/>
+              </w:rPr>
+              <w:fldChar w:fldCharType="begin"/>
+            </w:r>
+            <w:r>
+              <w:rPr>
+                <w:noProof/>
+                <w:webHidden/>
+              </w:rPr>
+              <w:instrText xml:space="preserve"> PAGEREF _Toc43116805 \h </w:instrText>
+            </w:r>
+            <w:r>
+              <w:rPr>
+                <w:noProof/>
+                <w:webHidden/>
+              </w:rPr>
+            </w:r>
+            <w:r>
+              <w:rPr>
+                <w:noProof/>
+                <w:webHidden/>
+              </w:rPr>
+              <w:fldChar w:fldCharType="separate"/>
+            </w:r>
+            <w:r>
+              <w:rPr>
+                <w:noProof/>
+                <w:webHidden/>
+              </w:rPr>
+              <w:t>6</w:t>
+            </w:r>
+            <w:r>
+              <w:rPr>
+                <w:noProof/>
+                <w:webHidden/>
+              </w:rPr>
+              <w:fldChar w:fldCharType="end"/>
+            </w:r>
+          </w:hyperlink>
+        </w:p>
+        <w:p>
+          <w:pPr>
+            <w:pStyle w:val="TDC2"/>
+            <w:tabs>
+              <w:tab w:val="right" w:leader="dot" w:pos="8828"/>
+            </w:tabs>
+            <w:rPr>
+              <w:rFonts w:eastAsiaTheme="minorEastAsia"/>
+              <w:noProof/>
+              <w:lang w:eastAsia="es-MX"/>
+            </w:rPr>
+          </w:pPr>
+          <w:hyperlink w:anchor="_Toc43116806" w:history="1">
+            <w:r>
+              <w:rPr>
+                <w:rStyle w:val="Hipervnculo"/>
+                <w:noProof/>
+              </w:rPr>
+              <w:t>Reporte</w:t>
+            </w:r>
+            <w:r>
+              <w:rPr>
+                <w:noProof/>
+                <w:webHidden/>
+              </w:rPr>
+              <w:tab/>
+            </w:r>
+            <w:r>
+              <w:rPr>
+                <w:noProof/>
+                <w:webHidden/>
+              </w:rPr>
+              <w:fldChar w:fldCharType="begin"/>
+            </w:r>
+            <w:r>
+              <w:rPr>
+                <w:noProof/>
+                <w:webHidden/>
+              </w:rPr>
+              <w:instrText xml:space="preserve"> PAGEREF _Toc43116806 \h </w:instrText>
+            </w:r>
+            <w:r>
+              <w:rPr>
+                <w:noProof/>
+                <w:webHidden/>
+              </w:rPr>
+            </w:r>
+            <w:r>
+              <w:rPr>
+                <w:noProof/>
+                <w:webHidden/>
+              </w:rPr>
+              <w:fldChar w:fldCharType="separate"/>
+            </w:r>
+            <w:r>
+              <w:rPr>
+                <w:noProof/>
+                <w:webHidden/>
+              </w:rPr>
+              <w:t>7</w:t>
+            </w:r>
+            <w:r>
+              <w:rPr>
+                <w:noProof/>
+                <w:webHidden/>
+              </w:rPr>
+              <w:fldChar w:fldCharType="end"/>
+            </w:r>
+          </w:hyperlink>
+        </w:p>
+        <w:p>
+          <w:pPr>
             <w:rPr>
               <w:b/>
               <w:bCs/>
@@ -851,7 +991,7 @@
           <w:sz w:val="40"/>
         </w:rPr>
       </w:pPr>
-      <w:bookmarkStart w:id="0" w:name="_Toc43116698"/>
+      <w:bookmarkStart w:id="0" w:name="_Toc43116799"/>
       <w:r>
         <w:rPr>
           <w:rFonts w:ascii="Century Gothic" w:hAnsi="Century Gothic"/>
@@ -874,7 +1014,7 @@
           <w:sz w:val="32"/>
         </w:rPr>
       </w:pPr>
-      <w:bookmarkStart w:id="1" w:name="_Toc43116699"/>
+      <w:bookmarkStart w:id="1" w:name="_Toc43116800"/>
       <w:r>
         <w:rPr>
           <w:rFonts w:ascii="Century Gothic" w:hAnsi="Century Gothic"/>
@@ -888,7 +1028,7 @@
       <w:pPr>
         <w:pStyle w:val="Ttulo2"/>
       </w:pPr>
-      <w:bookmarkStart w:id="2" w:name="_Toc43116700"/>
+      <w:bookmarkStart w:id="2" w:name="_Toc43116801"/>
       <w:r>
         <w:t>Inicio de sesión</w:t>
       </w:r>
@@ -980,7 +1120,7 @@
       <w:pPr>
         <w:pStyle w:val="Ttulo2"/>
       </w:pPr>
-      <w:bookmarkStart w:id="3" w:name="_Toc43116701"/>
+      <w:bookmarkStart w:id="3" w:name="_Toc43116802"/>
       <w:r>
         <w:t>Menú principal</w:t>
       </w:r>
@@ -1127,7 +1267,7 @@
       <w:pPr>
         <w:pStyle w:val="Ttulo2"/>
       </w:pPr>
-      <w:bookmarkStart w:id="4" w:name="_Toc43116702"/>
+      <w:bookmarkStart w:id="4" w:name="_Toc43116803"/>
       <w:r>
         <w:t>Agregar computadora</w:t>
       </w:r>
@@ -1413,7 +1553,7 @@
       <w:pPr>
         <w:pStyle w:val="Ttulo2"/>
       </w:pPr>
-      <w:bookmarkStart w:id="5" w:name="_Toc43116703"/>
+      <w:bookmarkStart w:id="5" w:name="_Toc43116804"/>
       <w:r>
         <w:t>Computadoras</w:t>
       </w:r>
@@ -1560,13 +1700,340 @@
         <w:t xml:space="preserve"> Es un botón con el cual regresaremos al menú principal.</w:t>
       </w:r>
     </w:p>
+    <w:p>
+      <w:pPr>
+        <w:pStyle w:val="Ttulo2"/>
+      </w:pPr>
+      <w:bookmarkStart w:id="6" w:name="_Toc43116805"/>
+      <w:r>
+        <w:t>Mantenimiento</w:t>
+      </w:r>
+      <w:bookmarkEnd w:id="6"/>
+    </w:p>
+    <w:p>
+      <w:pPr>
+        <w:spacing w:after="0" w:line="240" w:lineRule="auto"/>
+        <w:rPr>
+          <w:rFonts w:ascii="Consolas" w:hAnsi="Consolas"/>
+          <w:sz w:val="20"/>
+          <w:szCs w:val="20"/>
+        </w:rPr>
+      </w:pPr>
+    </w:p>
+    <w:p>
+      <w:pPr>
+        <w:rPr>
+          <w:rFonts w:ascii="Consolas" w:hAnsi="Consolas"/>
+          <w:sz w:val="20"/>
+          <w:szCs w:val="20"/>
+        </w:rPr>
+      </w:pPr>
+      <w:r>
+        <w:t>En la ventana de mantenimiento podremos solicitar la reparación de cualquier equipo de cómputo dependiendo del departamento/área que lo solicite, cuenta con un campo de fecha, 2 listas desplegables y 3 botones.</w:t>
+      </w:r>
+    </w:p>
+    <w:p>
+      <w:pPr>
+        <w:jc w:val="center"/>
+      </w:pPr>
+      <w:r>
+        <w:rPr>
+          <w:rFonts w:ascii="Consolas" w:hAnsi="Consolas"/>
+          <w:noProof/>
+          <w:sz w:val="20"/>
+          <w:szCs w:val="20"/>
+          <w:lang w:eastAsia="es-MX"/>
+        </w:rPr>
+        <w:drawing>
+          <wp:inline distT="0" distB="0" distL="0" distR="0" wp14:anchorId="48AC7B9B" wp14:editId="1C0EB690">
+            <wp:extent cx="4591050" cy="3543300"/>
+            <wp:effectExtent l="0" t="0" r="0" b="0"/>
+            <wp:docPr id="9" name="Imagen 9"/>
+            <wp:cNvGraphicFramePr>
+              <a:graphicFrameLocks xmlns:a="http://schemas.openxmlformats.org/drawingml/2006/main" noChangeAspect="1"/>
+            </wp:cNvGraphicFramePr>
+            <a:graphic xmlns:a="http://schemas.openxmlformats.org/drawingml/2006/main">
+              <a:graphicData uri="http://schemas.openxmlformats.org/drawingml/2006/picture">
+                <pic:pic xmlns:pic="http://schemas.openxmlformats.org/drawingml/2006/picture">
+                  <pic:nvPicPr>
+                    <pic:cNvPr id="0" name="Imagen 20"/>
+                    <pic:cNvPicPr>
+                      <a:picLocks noChangeAspect="1" noChangeArrowheads="1"/>
+                    </pic:cNvPicPr>
+                  </pic:nvPicPr>
+                  <pic:blipFill>
+                    <a:blip r:embed="rId15">
+                      <a:extLst>
+                        <a:ext uri="{28A0092B-C50C-407E-A947-70E740481C1C}">
+                          <a14:useLocalDpi xmlns:a14="http://schemas.microsoft.com/office/drawing/2010/main" val="0"/>
+                        </a:ext>
+                      </a:extLst>
+                    </a:blip>
+                    <a:srcRect/>
+                    <a:stretch>
+                      <a:fillRect/>
+                    </a:stretch>
+                  </pic:blipFill>
+                  <pic:spPr bwMode="auto">
+                    <a:xfrm>
+                      <a:off x="0" y="0"/>
+                      <a:ext cx="4591050" cy="3543300"/>
+                    </a:xfrm>
+                    <a:prstGeom prst="rect">
+                      <a:avLst/>
+                    </a:prstGeom>
+                    <a:noFill/>
+                    <a:ln>
+                      <a:noFill/>
+                    </a:ln>
+                  </pic:spPr>
+                </pic:pic>
+              </a:graphicData>
+            </a:graphic>
+          </wp:inline>
+        </w:drawing>
+      </w:r>
+    </w:p>
+    <w:p>
+      <w:r>
+        <w:rPr>
+          <w:b/>
+        </w:rPr>
+        <w:t>El campo fecha:</w:t>
+      </w:r>
+      <w:r>
+        <w:t xml:space="preserve"> Nos mostrara un calendario en el cual nosotros elegiremos la fecha en la cual queremos que se nos haga el mantenimiento.</w:t>
+      </w:r>
+    </w:p>
+    <w:p>
+      <w:r>
+        <w:rPr>
+          <w:b/>
+        </w:rPr>
+        <w:t>Departamento/área:</w:t>
+      </w:r>
+      <w:r>
+        <w:t xml:space="preserve"> Nos mostrara una lista desplegable en el cual seleccionaremos el departamento/área en donde se encuentra el equipo.</w:t>
+      </w:r>
+    </w:p>
+    <w:p>
+      <w:r>
+        <w:rPr>
+          <w:b/>
+        </w:rPr>
+        <w:t>Equipo:</w:t>
+      </w:r>
+      <w:r>
+        <w:t xml:space="preserve"> Se nos desplegara una lista del número de inventario las computadoras que están en el departamento/área que escogimos en la opción anterior.</w:t>
+      </w:r>
+    </w:p>
+    <w:p>
+      <w:r>
+        <w:t>Guardar: El botón guardara todos los datos ingresados a la base de datos.</w:t>
+      </w:r>
+    </w:p>
+    <w:p>
+      <w:r>
+        <w:rPr>
+          <w:b/>
+        </w:rPr>
+        <w:t>Cancelar:</w:t>
+      </w:r>
+      <w:r>
+        <w:t xml:space="preserve"> El botón limpiara los datos ingresado.</w:t>
+      </w:r>
+    </w:p>
+    <w:p>
+      <w:pPr>
+        <w:spacing w:line="240" w:lineRule="auto"/>
+      </w:pPr>
+      <w:r>
+        <w:rPr>
+          <w:b/>
+        </w:rPr>
+        <w:t>Atrás:</w:t>
+      </w:r>
+      <w:r>
+        <w:t xml:space="preserve"> Es un botón con el cual regresaremos al menú principal.</w:t>
+      </w:r>
+    </w:p>
+    <w:p>
+      <w:pPr>
+        <w:spacing w:after="0" w:line="240" w:lineRule="auto"/>
+        <w:ind w:left="360"/>
+        <w:rPr>
+          <w:rFonts w:ascii="Consolas" w:hAnsi="Consolas"/>
+          <w:sz w:val="20"/>
+          <w:szCs w:val="20"/>
+        </w:rPr>
+      </w:pPr>
+    </w:p>
+    <w:p>
+      <w:pPr>
+        <w:rPr>
+          <w:rFonts w:ascii="Consolas" w:hAnsi="Consolas"/>
+          <w:sz w:val="20"/>
+          <w:szCs w:val="20"/>
+        </w:rPr>
+      </w:pPr>
+      <w:r>
+        <w:rPr>
+          <w:rFonts w:ascii="Consolas" w:hAnsi="Consolas"/>
+          <w:sz w:val="20"/>
+          <w:szCs w:val="20"/>
+        </w:rPr>
+        <w:br w:type="page"/>
+      </w:r>
+    </w:p>
+    <w:p>
+      <w:pPr>
+        <w:spacing w:after="0" w:line="240" w:lineRule="auto"/>
+        <w:rPr>
+          <w:rFonts w:ascii="Consolas" w:hAnsi="Consolas"/>
+          <w:sz w:val="20"/>
+          <w:szCs w:val="20"/>
+        </w:rPr>
+      </w:pPr>
+    </w:p>
+    <w:p>
+      <w:pPr>
+        <w:spacing w:after="0" w:line="240" w:lineRule="auto"/>
+        <w:ind w:left="360"/>
+        <w:rPr>
+          <w:rFonts w:ascii="Consolas" w:hAnsi="Consolas"/>
+          <w:sz w:val="20"/>
+          <w:szCs w:val="20"/>
+        </w:rPr>
+      </w:pPr>
+    </w:p>
+    <w:p>
+      <w:pPr>
+        <w:pStyle w:val="Ttulo2"/>
+      </w:pPr>
+      <w:bookmarkStart w:id="7" w:name="_Toc43116806"/>
+      <w:r>
+        <w:t>Reporte</w:t>
+      </w:r>
+      <w:bookmarkEnd w:id="7"/>
+    </w:p>
+    <w:p>
+      <w:r>
+        <w:t>En la ventana de reporte podremos generar reportes, cuenta con 3 botones y 2 campos textos.</w:t>
+      </w:r>
+    </w:p>
+    <w:p>
+      <w:r>
+        <w:rPr>
+          <w:noProof/>
+          <w:lang w:eastAsia="es-MX"/>
+        </w:rPr>
+        <w:drawing>
+          <wp:inline distT="0" distB="0" distL="0" distR="0" wp14:anchorId="7B7E7033" wp14:editId="3CA35614">
+            <wp:extent cx="4257675" cy="2695575"/>
+            <wp:effectExtent l="0" t="0" r="9525" b="9525"/>
+            <wp:docPr id="8" name="Imagen 8" descr="WhatsApp Image 2020-06-14 at 11.44.33 PM"/>
+            <wp:cNvGraphicFramePr>
+              <a:graphicFrameLocks xmlns:a="http://schemas.openxmlformats.org/drawingml/2006/main" noChangeAspect="1"/>
+            </wp:cNvGraphicFramePr>
+            <a:graphic xmlns:a="http://schemas.openxmlformats.org/drawingml/2006/main">
+              <a:graphicData uri="http://schemas.openxmlformats.org/drawingml/2006/picture">
+                <pic:pic xmlns:pic="http://schemas.openxmlformats.org/drawingml/2006/picture">
+                  <pic:nvPicPr>
+                    <pic:cNvPr id="0" name="Imagen 21" descr="WhatsApp Image 2020-06-14 at 11.44.33 PM"/>
+                    <pic:cNvPicPr>
+                      <a:picLocks noChangeAspect="1" noChangeArrowheads="1"/>
+                    </pic:cNvPicPr>
+                  </pic:nvPicPr>
+                  <pic:blipFill>
+                    <a:blip r:embed="rId16">
+                      <a:extLst>
+                        <a:ext uri="{28A0092B-C50C-407E-A947-70E740481C1C}">
+                          <a14:useLocalDpi xmlns:a14="http://schemas.microsoft.com/office/drawing/2010/main" val="0"/>
+                        </a:ext>
+                      </a:extLst>
+                    </a:blip>
+                    <a:srcRect l="34320" t="23149" r="26495" b="32709"/>
+                    <a:stretch>
+                      <a:fillRect/>
+                    </a:stretch>
+                  </pic:blipFill>
+                  <pic:spPr bwMode="auto">
+                    <a:xfrm>
+                      <a:off x="0" y="0"/>
+                      <a:ext cx="4257675" cy="2695575"/>
+                    </a:xfrm>
+                    <a:prstGeom prst="rect">
+                      <a:avLst/>
+                    </a:prstGeom>
+                    <a:noFill/>
+                    <a:ln>
+                      <a:noFill/>
+                    </a:ln>
+                  </pic:spPr>
+                </pic:pic>
+              </a:graphicData>
+            </a:graphic>
+          </wp:inline>
+        </w:drawing>
+      </w:r>
+    </w:p>
+    <w:p>
+      <w:r>
+        <w:rPr>
+          <w:b/>
+        </w:rPr>
+        <w:t>Dirección y campo de texto:</w:t>
+      </w:r>
+      <w:r>
+        <w:t xml:space="preserve"> El botón de dirección es para seleccionar la ruta a la cual queremos guardar el PDF que vamos a generar, en el campo texto nos aparecerá la ruta de donde lo vamos a guardar.</w:t>
+      </w:r>
+    </w:p>
+    <w:p>
+      <w:r>
+        <w:rPr>
+          <w:b/>
+        </w:rPr>
+        <w:t>Generar reporte:</w:t>
+      </w:r>
+      <w:r>
+        <w:t xml:space="preserve"> Este botón lo que hace es generar un documento en PDF donde se guardaran todos los datos.</w:t>
+      </w:r>
+    </w:p>
+    <w:p>
+      <w:r>
+        <w:rPr>
+          <w:b/>
+        </w:rPr>
+        <w:t>Campo de texto:</w:t>
+      </w:r>
+      <w:r>
+        <w:t xml:space="preserve"> En el campo escribiremos el reporte que queremos generar.</w:t>
+      </w:r>
+    </w:p>
+    <w:p>
+      <w:r>
+        <w:rPr>
+          <w:b/>
+        </w:rPr>
+        <w:t>Atrás:</w:t>
+      </w:r>
+      <w:r>
+        <w:t xml:space="preserve"> Es un botón con el cual regresaremos al menú principal.</w:t>
+      </w:r>
+    </w:p>
+    <w:p>
+      <w:pPr>
+        <w:spacing w:after="0"/>
+      </w:pPr>
+    </w:p>
+    <w:p/>
     <w:sectPr>
-      <w:headerReference w:type="even" r:id="rId15"/>
-      <w:headerReference w:type="default" r:id="rId16"/>
-      <w:footerReference w:type="even" r:id="rId17"/>
-      <w:footerReference w:type="default" r:id="rId18"/>
-      <w:headerReference w:type="first" r:id="rId19"/>
-      <w:footerReference w:type="first" r:id="rId20"/>
+      <w:headerReference w:type="even" r:id="rId17"/>
+      <w:headerReference w:type="default" r:id="rId18"/>
+      <w:footerReference w:type="even" r:id="rId19"/>
+      <w:footerReference w:type="default" r:id="rId20"/>
+      <w:headerReference w:type="first" r:id="rId21"/>
+      <w:footerReference w:type="first" r:id="rId22"/>
       <w:pgSz w:w="12240" w:h="15840"/>
       <w:pgMar w:top="1417" w:right="1701" w:bottom="1417" w:left="1701" w:header="708" w:footer="708" w:gutter="0"/>
       <w:pgBorders w:offsetFrom="page">

</xml_diff>